<commit_message>
end of day 1
</commit_message>
<xml_diff>
--- a/training.docx
+++ b/training.docx
@@ -46,7 +46,10 @@
     </w:p>
     <w:p>
       <w:r>
-        <w:t xml:space="preserve">stage 1: exploration of data</w:t>
+        <w:rPr>
+          <w:b/>
+        </w:rPr>
+        <w:t xml:space="preserve">stage 1: preparation of data</w:t>
       </w:r>
     </w:p>
     <w:p>
@@ -57,6 +60,94 @@
         <w:rPr>
           <w:rStyle w:val="KeywordTok"/>
         </w:rPr>
+        <w:t xml:space="preserve">library</w:t>
+      </w:r>
+      <w:r>
+        <w:rPr>
+          <w:rStyle w:val="NormalTok"/>
+        </w:rPr>
+        <w:t xml:space="preserve">(reshape)</w:t>
+      </w:r>
+      <w:r>
+        <w:br w:type="textWrapping"/>
+      </w:r>
+      <w:r>
+        <w:rPr>
+          <w:rStyle w:val="KeywordTok"/>
+        </w:rPr>
+        <w:t xml:space="preserve">library</w:t>
+      </w:r>
+      <w:r>
+        <w:rPr>
+          <w:rStyle w:val="NormalTok"/>
+        </w:rPr>
+        <w:t xml:space="preserve">(plyr)</w:t>
+      </w:r>
+    </w:p>
+    <w:p>
+      <w:pPr>
+        <w:pStyle w:val="SourceCode"/>
+      </w:pPr>
+      <w:r>
+        <w:rPr>
+          <w:rStyle w:val="VerbatimChar"/>
+        </w:rPr>
+        <w:t xml:space="preserve">## </w:t>
+      </w:r>
+      <w:r>
+        <w:br w:type="textWrapping"/>
+      </w:r>
+      <w:r>
+        <w:rPr>
+          <w:rStyle w:val="VerbatimChar"/>
+        </w:rPr>
+        <w:t xml:space="preserve">## Attaching package: 'plyr'</w:t>
+      </w:r>
+      <w:r>
+        <w:br w:type="textWrapping"/>
+      </w:r>
+      <w:r>
+        <w:rPr>
+          <w:rStyle w:val="VerbatimChar"/>
+        </w:rPr>
+        <w:t xml:space="preserve">## </w:t>
+      </w:r>
+      <w:r>
+        <w:br w:type="textWrapping"/>
+      </w:r>
+      <w:r>
+        <w:rPr>
+          <w:rStyle w:val="VerbatimChar"/>
+        </w:rPr>
+        <w:t xml:space="preserve">## The following objects are masked from 'package:reshape':</w:t>
+      </w:r>
+      <w:r>
+        <w:br w:type="textWrapping"/>
+      </w:r>
+      <w:r>
+        <w:rPr>
+          <w:rStyle w:val="VerbatimChar"/>
+        </w:rPr>
+        <w:t xml:space="preserve">## </w:t>
+      </w:r>
+      <w:r>
+        <w:br w:type="textWrapping"/>
+      </w:r>
+      <w:r>
+        <w:rPr>
+          <w:rStyle w:val="VerbatimChar"/>
+        </w:rPr>
+        <w:t xml:space="preserve">##     rename, round_any</w:t>
+      </w:r>
+    </w:p>
+    <w:p>
+      <w:pPr>
+        <w:pStyle w:val="SourceCode"/>
+      </w:pPr>
+      <w:r>
+        <w:rPr>
+          <w:rStyle w:val="KeywordTok"/>
+        </w:rPr>
         <w:t xml:space="preserve">setwd</w:t>
       </w:r>
       <w:r>
@@ -85,6 +176,33 @@
       </w:r>
       <w:r>
         <w:rPr>
+          <w:rStyle w:val="KeywordTok"/>
+        </w:rPr>
+        <w:t xml:space="preserve">source</w:t>
+      </w:r>
+      <w:r>
+        <w:rPr>
+          <w:rStyle w:val="NormalTok"/>
+        </w:rPr>
+        <w:t xml:space="preserve">(</w:t>
+      </w:r>
+      <w:r>
+        <w:rPr>
+          <w:rStyle w:val="StringTok"/>
+        </w:rPr>
+        <w:t xml:space="preserve">'hlaAnalysis.R'</w:t>
+      </w:r>
+      <w:r>
+        <w:rPr>
+          <w:rStyle w:val="NormalTok"/>
+        </w:rPr>
+        <w:t xml:space="preserve">)</w:t>
+      </w:r>
+      <w:r>
+        <w:br w:type="textWrapping"/>
+      </w:r>
+      <w:r>
+        <w:rPr>
           <w:rStyle w:val="NormalTok"/>
         </w:rPr>
         <w:t xml:space="preserve">rawdata=</w:t>
@@ -273,12 +391,186 @@
         <w:br w:type="textWrapping"/>
       </w:r>
       <w:r>
-        <w:br w:type="textWrapping"/>
+        <w:rPr>
+          <w:rStyle w:val="NormalTok"/>
+        </w:rPr>
+        <w:t xml:space="preserve">phenotypes$Phenotype=</w:t>
       </w:r>
       <w:r>
         <w:rPr>
           <w:rStyle w:val="KeywordTok"/>
         </w:rPr>
+        <w:t xml:space="preserve">ifelse</w:t>
+      </w:r>
+      <w:r>
+        <w:rPr>
+          <w:rStyle w:val="NormalTok"/>
+        </w:rPr>
+        <w:t xml:space="preserve">(phenotypes$PEANUT_ALLERGY==</w:t>
+      </w:r>
+      <w:r>
+        <w:rPr>
+          <w:rStyle w:val="DecValTok"/>
+        </w:rPr>
+        <w:t xml:space="preserve">2</w:t>
+      </w:r>
+      <w:r>
+        <w:rPr>
+          <w:rStyle w:val="NormalTok"/>
+        </w:rPr>
+        <w:t xml:space="preserve">,</w:t>
+      </w:r>
+      <w:r>
+        <w:rPr>
+          <w:rStyle w:val="StringTok"/>
+        </w:rPr>
+        <w:t xml:space="preserve">'cases'</w:t>
+      </w:r>
+      <w:r>
+        <w:rPr>
+          <w:rStyle w:val="NormalTok"/>
+        </w:rPr>
+        <w:t xml:space="preserve">, </w:t>
+      </w:r>
+      <w:r>
+        <w:br w:type="textWrapping"/>
+      </w:r>
+      <w:r>
+        <w:rPr>
+          <w:rStyle w:val="NormalTok"/>
+        </w:rPr>
+        <w:t xml:space="preserve"> </w:t>
+      </w:r>
+      <w:r>
+        <w:rPr>
+          <w:rStyle w:val="NormalTok"/>
+        </w:rPr>
+        <w:t xml:space="preserve"> </w:t>
+      </w:r>
+      <w:r>
+        <w:rPr>
+          <w:rStyle w:val="NormalTok"/>
+        </w:rPr>
+        <w:t xml:space="preserve"> </w:t>
+      </w:r>
+      <w:r>
+        <w:rPr>
+          <w:rStyle w:val="NormalTok"/>
+        </w:rPr>
+        <w:t xml:space="preserve"> </w:t>
+      </w:r>
+      <w:r>
+        <w:rPr>
+          <w:rStyle w:val="NormalTok"/>
+        </w:rPr>
+        <w:t xml:space="preserve"> </w:t>
+      </w:r>
+      <w:r>
+        <w:rPr>
+          <w:rStyle w:val="NormalTok"/>
+        </w:rPr>
+        <w:t xml:space="preserve"> </w:t>
+      </w:r>
+      <w:r>
+        <w:rPr>
+          <w:rStyle w:val="NormalTok"/>
+        </w:rPr>
+        <w:t xml:space="preserve"> </w:t>
+      </w:r>
+      <w:r>
+        <w:rPr>
+          <w:rStyle w:val="NormalTok"/>
+        </w:rPr>
+        <w:t xml:space="preserve"> </w:t>
+      </w:r>
+      <w:r>
+        <w:rPr>
+          <w:rStyle w:val="NormalTok"/>
+        </w:rPr>
+        <w:t xml:space="preserve"> </w:t>
+      </w:r>
+      <w:r>
+        <w:rPr>
+          <w:rStyle w:val="NormalTok"/>
+        </w:rPr>
+        <w:t xml:space="preserve"> </w:t>
+      </w:r>
+      <w:r>
+        <w:rPr>
+          <w:rStyle w:val="NormalTok"/>
+        </w:rPr>
+        <w:t xml:space="preserve"> </w:t>
+      </w:r>
+      <w:r>
+        <w:rPr>
+          <w:rStyle w:val="NormalTok"/>
+        </w:rPr>
+        <w:t xml:space="preserve"> </w:t>
+      </w:r>
+      <w:r>
+        <w:rPr>
+          <w:rStyle w:val="NormalTok"/>
+        </w:rPr>
+        <w:t xml:space="preserve"> </w:t>
+      </w:r>
+      <w:r>
+        <w:rPr>
+          <w:rStyle w:val="KeywordTok"/>
+        </w:rPr>
+        <w:t xml:space="preserve">ifelse</w:t>
+      </w:r>
+      <w:r>
+        <w:rPr>
+          <w:rStyle w:val="NormalTok"/>
+        </w:rPr>
+        <w:t xml:space="preserve">(phenotypes$PEANUT_ALLERGY==</w:t>
+      </w:r>
+      <w:r>
+        <w:rPr>
+          <w:rStyle w:val="DecValTok"/>
+        </w:rPr>
+        <w:t xml:space="preserve">1</w:t>
+      </w:r>
+      <w:r>
+        <w:rPr>
+          <w:rStyle w:val="NormalTok"/>
+        </w:rPr>
+        <w:t xml:space="preserve">,</w:t>
+      </w:r>
+      <w:r>
+        <w:rPr>
+          <w:rStyle w:val="StringTok"/>
+        </w:rPr>
+        <w:t xml:space="preserve">'controls'</w:t>
+      </w:r>
+      <w:r>
+        <w:rPr>
+          <w:rStyle w:val="NormalTok"/>
+        </w:rPr>
+        <w:t xml:space="preserve">, </w:t>
+      </w:r>
+      <w:r>
+        <w:rPr>
+          <w:rStyle w:val="StringTok"/>
+        </w:rPr>
+        <w:t xml:space="preserve">'missing'</w:t>
+      </w:r>
+      <w:r>
+        <w:rPr>
+          <w:rStyle w:val="NormalTok"/>
+        </w:rPr>
+        <w:t xml:space="preserve">))</w:t>
+      </w:r>
+      <w:r>
+        <w:br w:type="textWrapping"/>
+      </w:r>
+      <w:r>
+        <w:br w:type="textWrapping"/>
+      </w:r>
+      <w:r>
+        <w:rPr>
+          <w:rStyle w:val="KeywordTok"/>
+        </w:rPr>
         <w:t xml:space="preserve">head</w:t>
       </w:r>
       <w:r>
@@ -565,31 +857,90 @@
       </w:r>
     </w:p>
     <w:p>
-      <w:r>
-        <w:t xml:space="preserve">merge imputations with phenotypes</w:t>
-      </w:r>
-    </w:p>
-    <w:p>
       <w:pPr>
         <w:pStyle w:val="SourceCode"/>
       </w:pPr>
       <w:r>
         <w:rPr>
-          <w:rStyle w:val="NormalTok"/>
-        </w:rPr>
-        <w:t xml:space="preserve">data=</w:t>
-      </w:r>
-      <w:r>
-        <w:rPr>
           <w:rStyle w:val="KeywordTok"/>
         </w:rPr>
+        <w:t xml:space="preserve">table</w:t>
+      </w:r>
+      <w:r>
+        <w:rPr>
+          <w:rStyle w:val="NormalTok"/>
+        </w:rPr>
+        <w:t xml:space="preserve">(phenotypes$Phenotype,phenotypes$ANCESTRY)</w:t>
+      </w:r>
+    </w:p>
+    <w:p>
+      <w:pPr>
+        <w:pStyle w:val="SourceCode"/>
+      </w:pPr>
+      <w:r>
+        <w:rPr>
+          <w:rStyle w:val="VerbatimChar"/>
+        </w:rPr>
+        <w:t xml:space="preserve">##           </w:t>
+      </w:r>
+      <w:r>
+        <w:br w:type="textWrapping"/>
+      </w:r>
+      <w:r>
+        <w:rPr>
+          <w:rStyle w:val="VerbatimChar"/>
+        </w:rPr>
+        <w:t xml:space="preserve">##            Asian European MixedEuropeanAsian Other</w:t>
+      </w:r>
+      <w:r>
+        <w:br w:type="textWrapping"/>
+      </w:r>
+      <w:r>
+        <w:rPr>
+          <w:rStyle w:val="VerbatimChar"/>
+        </w:rPr>
+        <w:t xml:space="preserve">##   cases       14       51                  8     0</w:t>
+      </w:r>
+      <w:r>
+        <w:br w:type="textWrapping"/>
+      </w:r>
+      <w:r>
+        <w:rPr>
+          <w:rStyle w:val="VerbatimChar"/>
+        </w:rPr>
+        <w:t xml:space="preserve">##   controls    10      119                 19     0</w:t>
+      </w:r>
+      <w:r>
+        <w:br w:type="textWrapping"/>
+      </w:r>
+      <w:r>
+        <w:rPr>
+          <w:rStyle w:val="VerbatimChar"/>
+        </w:rPr>
+        <w:t xml:space="preserve">##   missing     34      188                 39    14</w:t>
+      </w:r>
+    </w:p>
+    <w:p>
+      <w:pPr>
+        <w:pStyle w:val="SourceCode"/>
+      </w:pPr>
+      <w:r>
+        <w:rPr>
+          <w:rStyle w:val="NormalTok"/>
+        </w:rPr>
+        <w:t xml:space="preserve">dat=</w:t>
+      </w:r>
+      <w:r>
+        <w:rPr>
+          <w:rStyle w:val="KeywordTok"/>
+        </w:rPr>
         <w:t xml:space="preserve">merge</w:t>
       </w:r>
       <w:r>
         <w:rPr>
           <w:rStyle w:val="NormalTok"/>
         </w:rPr>
-        <w:t xml:space="preserve">(imputes,phenotypes,</w:t>
+        <w:t xml:space="preserve">(rawdata,phenotypes,</w:t>
       </w:r>
       <w:r>
         <w:rPr>
@@ -601,7 +952,7 @@
         <w:rPr>
           <w:rStyle w:val="StringTok"/>
         </w:rPr>
-        <w:t xml:space="preserve">"IID"</w:t>
+        <w:t xml:space="preserve">"IndividualID"</w:t>
       </w:r>
       <w:r>
         <w:rPr>
@@ -619,7 +970,7 @@
         <w:rPr>
           <w:rStyle w:val="StringTok"/>
         </w:rPr>
-        <w:t xml:space="preserve">"IID"</w:t>
+        <w:t xml:space="preserve">'IID'</w:t>
       </w:r>
       <w:r>
         <w:rPr>
@@ -627,74 +978,225 @@
         </w:rPr>
         <w:t xml:space="preserve">)</w:t>
       </w:r>
-    </w:p>
-    <w:p>
-      <w:r>
-        <w:t xml:space="preserve">You can also embed plots, for example:</w:t>
-      </w:r>
-    </w:p>
-    <w:p>
-      <w:r>
-        <w:drawing>
-          <wp:inline>
-            <wp:extent cx="5440680" cy="4352544"/>
-            <wp:effectExtent b="0" l="0" r="0" t="0"/>
-            <wp:docPr descr="" id="1" name="Picture"/>
-            <a:graphic>
-              <a:graphicData uri="http://schemas.openxmlformats.org/drawingml/2006/picture">
-                <pic:pic>
-                  <pic:nvPicPr>
-                    <pic:cNvPr descr="training_files/figure-docx/unnamed-chunk-3-1.png" id="0" name="Picture"/>
-                    <pic:cNvPicPr>
-                      <a:picLocks noChangeArrowheads="1" noChangeAspect="1"/>
-                    </pic:cNvPicPr>
-                  </pic:nvPicPr>
-                  <pic:blipFill>
-                    <a:blip r:embed="rId21"/>
-                    <a:stretch>
-                      <a:fillRect/>
-                    </a:stretch>
-                  </pic:blipFill>
-                  <pic:spPr bwMode="auto">
-                    <a:xfrm>
-                      <a:off x="0" y="0"/>
-                      <a:ext cx="5440680" cy="4352544"/>
-                    </a:xfrm>
-                    <a:prstGeom prst="rect">
-                      <a:avLst/>
-                    </a:prstGeom>
-                    <a:noFill/>
-                    <a:ln w="9525">
-                      <a:noFill/>
-                      <a:headEnd/>
-                      <a:tailEnd/>
-                    </a:ln>
-                  </pic:spPr>
-                </pic:pic>
-              </a:graphicData>
-            </a:graphic>
-          </wp:inline>
-        </w:drawing>
-      </w:r>
-    </w:p>
-    <w:p>
-      <w:r>
-        <w:t xml:space="preserve">Note that the</w:t>
-      </w:r>
-      <w:r>
-        <w:t xml:space="preserve"> </w:t>
-      </w:r>
-      <w:r>
-        <w:rPr>
-          <w:rStyle w:val="VerbatimChar"/>
-        </w:rPr>
-        <w:t xml:space="preserve">echo = FALSE</w:t>
-      </w:r>
-      <w:r>
-        <w:t xml:space="preserve"> </w:t>
-      </w:r>
-      <w:r>
-        <w:t xml:space="preserve">parameter was added to the code chunk to prevent printing of the R code that generated the plot.</w:t>
+      <w:r>
+        <w:br w:type="textWrapping"/>
+      </w:r>
+      <w:r>
+        <w:rPr>
+          <w:rStyle w:val="NormalTok"/>
+        </w:rPr>
+        <w:t xml:space="preserve">dat=dat[!dat$Phenotype==</w:t>
+      </w:r>
+      <w:r>
+        <w:rPr>
+          <w:rStyle w:val="StringTok"/>
+        </w:rPr>
+        <w:t xml:space="preserve">'missing'</w:t>
+      </w:r>
+      <w:r>
+        <w:rPr>
+          <w:rStyle w:val="NormalTok"/>
+        </w:rPr>
+        <w:t xml:space="preserve">,]</w:t>
+      </w:r>
+    </w:p>
+    <w:p>
+      <w:r>
+        <w:rPr>
+          <w:b/>
+        </w:rPr>
+        <w:t xml:space="preserve">stage2: Summaries and data structures to represent HLA allele data.</w:t>
+      </w:r>
+    </w:p>
+    <w:p>
+      <w:r>
+        <w:t xml:space="preserve">Counts the number of cases and controls for each allele. Creates a matrix representation which can be used for regression modelling.</w:t>
+      </w:r>
+    </w:p>
+    <w:p>
+      <w:r>
+        <w:t xml:space="preserve">The input should be a data frame obtained by reading IMP1 or IMP2 imputation calls, with an extra column attached called "Phenotype" which takes two possible values: "cases" and "controls".</w:t>
+      </w:r>
+    </w:p>
+    <w:p>
+      <w:pPr>
+        <w:pStyle w:val="SourceCode"/>
+      </w:pPr>
+      <w:r>
+        <w:rPr>
+          <w:rStyle w:val="KeywordTok"/>
+        </w:rPr>
+        <w:t xml:space="preserve">hlaCounts</w:t>
+      </w:r>
+      <w:r>
+        <w:rPr>
+          <w:rStyle w:val="NormalTok"/>
+        </w:rPr>
+        <w:t xml:space="preserve">(dat,</w:t>
+      </w:r>
+      <w:r>
+        <w:rPr>
+          <w:rStyle w:val="DataTypeTok"/>
+        </w:rPr>
+        <w:t xml:space="preserve">callThreshold=</w:t>
+      </w:r>
+      <w:r>
+        <w:rPr>
+          <w:rStyle w:val="FloatTok"/>
+        </w:rPr>
+        <w:t xml:space="preserve">0.7</w:t>
+      </w:r>
+      <w:r>
+        <w:rPr>
+          <w:rStyle w:val="NormalTok"/>
+        </w:rPr>
+        <w:t xml:space="preserve">)</w:t>
+      </w:r>
+    </w:p>
+    <w:p>
+      <w:pPr>
+        <w:pStyle w:val="SourceCode"/>
+      </w:pPr>
+      <w:r>
+        <w:rPr>
+          <w:rStyle w:val="VerbatimChar"/>
+        </w:rPr>
+        <w:t xml:space="preserve">## hlaCounts: 8 HLA genes, 93 alleles, 221 individuals</w:t>
+      </w:r>
+      <w:r>
+        <w:br w:type="textWrapping"/>
+      </w:r>
+      <w:r>
+        <w:rPr>
+          <w:rStyle w:val="VerbatimChar"/>
+        </w:rPr>
+        <w:t xml:space="preserve">## First few alleles:</w:t>
+      </w:r>
+      <w:r>
+        <w:br w:type="textWrapping"/>
+      </w:r>
+      <w:r>
+        <w:rPr>
+          <w:rStyle w:val="VerbatimChar"/>
+        </w:rPr>
+        <w:t xml:space="preserve">##   Gene Allele numHap.cases numHap.controls numHap.total</w:t>
+      </w:r>
+      <w:r>
+        <w:br w:type="textWrapping"/>
+      </w:r>
+      <w:r>
+        <w:rPr>
+          <w:rStyle w:val="VerbatimChar"/>
+        </w:rPr>
+        <w:t xml:space="preserve">## 1    A  A.101           23              54           77</w:t>
+      </w:r>
+      <w:r>
+        <w:br w:type="textWrapping"/>
+      </w:r>
+      <w:r>
+        <w:rPr>
+          <w:rStyle w:val="VerbatimChar"/>
+        </w:rPr>
+        <w:t xml:space="preserve">## 2    A A.1101           14              21           35</w:t>
+      </w:r>
+      <w:r>
+        <w:br w:type="textWrapping"/>
+      </w:r>
+      <w:r>
+        <w:rPr>
+          <w:rStyle w:val="VerbatimChar"/>
+        </w:rPr>
+        <w:t xml:space="preserve">## 3    A A.1102            2               0            2</w:t>
+      </w:r>
+      <w:r>
+        <w:br w:type="textWrapping"/>
+      </w:r>
+      <w:r>
+        <w:rPr>
+          <w:rStyle w:val="VerbatimChar"/>
+        </w:rPr>
+        <w:t xml:space="preserve">## 4    A  A.201           31              71          102</w:t>
+      </w:r>
+      <w:r>
+        <w:br w:type="textWrapping"/>
+      </w:r>
+      <w:r>
+        <w:rPr>
+          <w:rStyle w:val="VerbatimChar"/>
+        </w:rPr>
+        <w:t xml:space="preserve">## 5    A  A.203            0               1            1</w:t>
+      </w:r>
+      <w:r>
+        <w:br w:type="textWrapping"/>
+      </w:r>
+      <w:r>
+        <w:rPr>
+          <w:rStyle w:val="VerbatimChar"/>
+        </w:rPr>
+        <w:t xml:space="preserve">## 6    A  A.205            1               1            2</w:t>
+      </w:r>
+      <w:r>
+        <w:br w:type="textWrapping"/>
+      </w:r>
+      <w:r>
+        <w:rPr>
+          <w:rStyle w:val="VerbatimChar"/>
+        </w:rPr>
+        <w:t xml:space="preserve">##   alleleFreq.controls alleleFreq.cases alleleFreq.total</w:t>
+      </w:r>
+      <w:r>
+        <w:br w:type="textWrapping"/>
+      </w:r>
+      <w:r>
+        <w:rPr>
+          <w:rStyle w:val="VerbatimChar"/>
+        </w:rPr>
+        <w:t xml:space="preserve">## 1         0.190140845      0.163120567      0.181176471</w:t>
+      </w:r>
+      <w:r>
+        <w:br w:type="textWrapping"/>
+      </w:r>
+      <w:r>
+        <w:rPr>
+          <w:rStyle w:val="VerbatimChar"/>
+        </w:rPr>
+        <w:t xml:space="preserve">## 2         0.073943662      0.099290780      0.082352941</w:t>
+      </w:r>
+      <w:r>
+        <w:br w:type="textWrapping"/>
+      </w:r>
+      <w:r>
+        <w:rPr>
+          <w:rStyle w:val="VerbatimChar"/>
+        </w:rPr>
+        <w:t xml:space="preserve">## 3         0.000000000      0.014184397      0.004705882</w:t>
+      </w:r>
+      <w:r>
+        <w:br w:type="textWrapping"/>
+      </w:r>
+      <w:r>
+        <w:rPr>
+          <w:rStyle w:val="VerbatimChar"/>
+        </w:rPr>
+        <w:t xml:space="preserve">## 4         0.250000000      0.219858156      0.240000000</w:t>
+      </w:r>
+      <w:r>
+        <w:br w:type="textWrapping"/>
+      </w:r>
+      <w:r>
+        <w:rPr>
+          <w:rStyle w:val="VerbatimChar"/>
+        </w:rPr>
+        <w:t xml:space="preserve">## 5         0.003521127      0.000000000      0.002352941</w:t>
+      </w:r>
+      <w:r>
+        <w:br w:type="textWrapping"/>
+      </w:r>
+      <w:r>
+        <w:rPr>
+          <w:rStyle w:val="VerbatimChar"/>
+        </w:rPr>
+        <w:t xml:space="preserve">## 6         0.003521127      0.007092199      0.004705882</w:t>
       </w:r>
     </w:p>
     <w:sectPr/>
@@ -790,7 +1292,7 @@
     </w:lvl>
   </w:abstractNum>
   <w:abstractNum w:abstractNumId="990">
-    <w:nsid w:val="e30073ce"/>
+    <w:nsid w:val="f2f6a0e0"/>
     <w:multiLevelType w:val="multilevel"/>
     <w:lvl w:ilvl="0">
       <w:numFmt w:val="bullet"/>

</xml_diff>